<commit_message>
add a empty row
</commit_message>
<xml_diff>
--- a/design/课程宝相关/部分细节说明 (自动保存的).docx
+++ b/design/课程宝相关/部分细节说明 (自动保存的).docx
@@ -18,6 +18,9 @@
       <w:pPr>
         <w:pStyle w:val="2"/>
         <w:ind w:firstLine="321"/>
+        <w:rPr>
+          <w:rFonts w:hint="eastAsia"/>
+        </w:rPr>
       </w:pPr>
       <w:r>
         <w:rPr>
@@ -25,6 +28,13 @@
         </w:rPr>
         <w:t>登录界面</w:t>
       </w:r>
+    </w:p>
+    <w:p>
+      <w:pPr>
+        <w:ind w:firstLine="210"/>
+      </w:pPr>
+      <w:bookmarkStart w:id="0" w:name="_GoBack"/>
+      <w:bookmarkEnd w:id="0"/>
     </w:p>
     <w:p>
       <w:pPr>
@@ -623,6 +633,7 @@
         <w:rPr>
           <w:rFonts w:hint="eastAsia"/>
         </w:rPr>
+        <w:lastRenderedPageBreak/>
         <w:t>4</w:t>
       </w:r>
       <w:r>
@@ -678,7 +689,6 @@
         <w:rPr>
           <w:rFonts w:hint="eastAsia"/>
         </w:rPr>
-        <w:lastRenderedPageBreak/>
         <w:t>（</w:t>
       </w:r>
       <w:r>
@@ -1214,7 +1224,14 @@
         <w:rPr>
           <w:rFonts w:hint="eastAsia"/>
         </w:rPr>
-        <w:t>在编辑选择题的页面，右上角有一个设置按钮，其中可以设置选择题答题时间。如果点击设置选择题时间，就会跳出来一个对话框，里面可以选择答题的时间（可以采用滚轮的选择的方式），同时下面有一行字提示：“设置好答题时间后，所有学生都只能够在</w:t>
+        <w:t>在编辑选择题的页面，右上角有一个设置按钮，其中可以设置选择题答题时间。如果点击设置选择题时间，就会跳出来一个对话框，里面可以选择答题的时间（可以采用</w:t>
+      </w:r>
+      <w:r>
+        <w:rPr>
+          <w:rFonts w:hint="eastAsia"/>
+        </w:rPr>
+        <w:lastRenderedPageBreak/>
+        <w:t>滚轮的选择的方式），同时下面有一行字提示：“设置好答题时间后，所有学生都只能够在</w:t>
       </w:r>
       <w:r>
         <w:rPr>
@@ -1242,7 +1259,6 @@
         <w:rPr>
           <w:rFonts w:hint="eastAsia"/>
         </w:rPr>
-        <w:lastRenderedPageBreak/>
         <w:t>在课堂小测试编辑完成后的确认页面可以再次修改编辑内容，但是如</w:t>
       </w:r>
       <w:r>
@@ -1319,8 +1335,6 @@
         </w:rPr>
         <w:t>在对话框中</w:t>
       </w:r>
-      <w:bookmarkStart w:id="0" w:name="_GoBack"/>
-      <w:bookmarkEnd w:id="0"/>
       <w:r>
         <w:rPr>
           <w:rFonts w:hint="eastAsia"/>
@@ -3850,7 +3864,7 @@
 </file>
 
 <file path=customXml/itemProps1.xml><?xml version="1.0" encoding="utf-8"?>
-<ds:datastoreItem xmlns:ds="http://schemas.openxmlformats.org/officeDocument/2006/customXml" ds:itemID="{0A34BDC5-F18C-4187-A796-8AE5B9F7D763}">
+<ds:datastoreItem xmlns:ds="http://schemas.openxmlformats.org/officeDocument/2006/customXml" ds:itemID="{0F65401E-530F-4D5E-A152-65103FA0F852}">
   <ds:schemaRefs>
     <ds:schemaRef ds:uri="http://schemas.openxmlformats.org/officeDocument/2006/bibliography"/>
   </ds:schemaRefs>

</xml_diff>